<commit_message>
ajout du troubleshooting dns
</commit_message>
<xml_diff>
--- a/troubleshooting_DNS1.docx
+++ b/troubleshooting_DNS1.docx
@@ -2,6 +2,116 @@
 <file path=word/document.xml><?xml version="1.0" encoding="utf-8"?>
 <w:document xmlns:wpc="http://schemas.microsoft.com/office/word/2010/wordprocessingCanvas" xmlns:cx="http://schemas.microsoft.com/office/drawing/2014/chartex" xmlns:cx1="http://schemas.microsoft.com/office/drawing/2015/9/8/chartex" xmlns:cx2="http://schemas.microsoft.com/office/drawing/2015/10/21/chartex" xmlns:cx3="http://schemas.microsoft.com/office/drawing/2016/5/9/chartex" xmlns:cx4="http://schemas.microsoft.com/office/drawing/2016/5/10/chartex" xmlns:cx5="http://schemas.microsoft.com/office/drawing/2016/5/11/chartex" xmlns:cx6="http://schemas.microsoft.com/office/drawing/2016/5/12/chartex" xmlns:cx7="http://schemas.microsoft.com/office/drawing/2016/5/13/chartex" xmlns:cx8="http://schemas.microsoft.com/office/drawing/2016/5/14/chartex" xmlns:mc="http://schemas.openxmlformats.org/markup-compatibility/2006" xmlns:aink="http://schemas.microsoft.com/office/drawing/2016/ink" xmlns:am3d="http://schemas.microsoft.com/office/drawing/2017/model3d" xmlns:o="urn:schemas-microsoft-com:office:office" xmlns:oel="http://schemas.microsoft.com/office/2019/extlst" xmlns:r="http://schemas.openxmlformats.org/officeDocument/2006/relationships" xmlns:m="http://schemas.openxmlformats.org/officeDocument/2006/math" xmlns:v="urn:schemas-microsoft-com:vml" xmlns:wp14="http://schemas.microsoft.com/office/word/2010/wordprocessingDrawing" xmlns:wp="http://schemas.openxmlformats.org/drawingml/2006/wordprocessingDrawing" xmlns:w10="urn:schemas-microsoft-com:office:word" xmlns:w="http://schemas.openxmlformats.org/wordprocessingml/2006/main" xmlns:w14="http://schemas.microsoft.com/office/word/2010/wordml" xmlns:w15="http://schemas.microsoft.com/office/word/2012/wordml" xmlns:w16cex="http://schemas.microsoft.com/office/word/2018/wordml/cex" xmlns:w16cid="http://schemas.microsoft.com/office/word/2016/wordml/cid" xmlns:w16="http://schemas.microsoft.com/office/word/2018/wordml" xmlns:w16du="http://schemas.microsoft.com/office/word/2023/wordml/word16du" xmlns:w16sdtdh="http://schemas.microsoft.com/office/word/2020/wordml/sdtdatahash" xmlns:w16se="http://schemas.microsoft.com/office/word/2015/wordml/symex" xmlns:wpg="http://schemas.microsoft.com/office/word/2010/wordprocessingGroup" xmlns:wpi="http://schemas.microsoft.com/office/word/2010/wordprocessingInk" xmlns:wne="http://schemas.microsoft.com/office/word/2006/wordml" xmlns:wps="http://schemas.microsoft.com/office/word/2010/wordprocessingShape" mc:Ignorable="w14 w15 w16se w16cid w16 w16cex w16sdtdh w16du wp14">
   <w:body>
+    <w:p>
+      <w:pPr>
+        <w:pStyle w:val="Titre"/>
+        <w:rPr>
+          <w:sz w:val="20"/>
+          <w:szCs w:val="20"/>
+        </w:rPr>
+      </w:pPr>
+      <w:proofErr w:type="spellStart"/>
+      <w:r>
+        <w:rPr>
+          <w:sz w:val="20"/>
+          <w:szCs w:val="20"/>
+        </w:rPr>
+        <w:t>Mayala-</w:t>
+      </w:r>
+      <w:r>
+        <w:rPr>
+          <w:sz w:val="20"/>
+          <w:szCs w:val="20"/>
+        </w:rPr>
+        <w:t>Luneko</w:t>
+      </w:r>
+      <w:proofErr w:type="spellEnd"/>
+      <w:r>
+        <w:rPr>
+          <w:sz w:val="20"/>
+          <w:szCs w:val="20"/>
+        </w:rPr>
+        <w:t xml:space="preserve"> Loyde                                  </w:t>
+      </w:r>
+      <w:r>
+        <w:rPr>
+          <w:sz w:val="20"/>
+          <w:szCs w:val="20"/>
+        </w:rPr>
+        <w:tab/>
+      </w:r>
+      <w:r>
+        <w:rPr>
+          <w:sz w:val="20"/>
+          <w:szCs w:val="20"/>
+        </w:rPr>
+        <w:tab/>
+      </w:r>
+      <w:r>
+        <w:rPr>
+          <w:sz w:val="20"/>
+          <w:szCs w:val="20"/>
+        </w:rPr>
+        <w:tab/>
+      </w:r>
+      <w:r>
+        <w:rPr>
+          <w:sz w:val="20"/>
+          <w:szCs w:val="20"/>
+        </w:rPr>
+        <w:tab/>
+      </w:r>
+      <w:r>
+        <w:rPr>
+          <w:sz w:val="20"/>
+          <w:szCs w:val="20"/>
+        </w:rPr>
+        <w:tab/>
+      </w:r>
+      <w:r>
+        <w:rPr>
+          <w:sz w:val="20"/>
+          <w:szCs w:val="20"/>
+        </w:rPr>
+        <w:tab/>
+      </w:r>
+      <w:r>
+        <w:rPr>
+          <w:sz w:val="20"/>
+          <w:szCs w:val="20"/>
+        </w:rPr>
+        <w:tab/>
+      </w:r>
+      <w:r>
+        <w:rPr>
+          <w:sz w:val="20"/>
+          <w:szCs w:val="20"/>
+        </w:rPr>
+        <w:tab/>
+      </w:r>
+      <w:r>
+        <w:rPr>
+          <w:sz w:val="20"/>
+          <w:szCs w:val="20"/>
+        </w:rPr>
+        <w:t>17/12/2024</w:t>
+      </w:r>
+    </w:p>
+    <w:p>
+      <w:r>
+        <w:t>Classe : 2L1</w:t>
+      </w:r>
+    </w:p>
+    <w:p>
+      <w:pPr>
+        <w:pStyle w:val="Titre"/>
+        <w:jc w:val="center"/>
+        <w:rPr>
+          <w:sz w:val="44"/>
+          <w:szCs w:val="44"/>
+        </w:rPr>
+      </w:pPr>
+    </w:p>
     <w:p>
       <w:pPr>
         <w:pStyle w:val="Titre"/>
@@ -681,15 +791,33 @@
           <w:bCs/>
           <w:u w:val="single"/>
         </w:rPr>
-        <w:t>« fo</w:t>
-      </w:r>
+        <w:t>« </w:t>
+      </w:r>
+      <w:proofErr w:type="spellStart"/>
       <w:r>
         <w:rPr>
           <w:b/>
           <w:bCs/>
           <w:u w:val="single"/>
         </w:rPr>
-        <w:t xml:space="preserve">rward </w:t>
+        <w:t>fo</w:t>
+      </w:r>
+      <w:r>
+        <w:rPr>
+          <w:b/>
+          <w:bCs/>
+          <w:u w:val="single"/>
+        </w:rPr>
+        <w:t>rward</w:t>
+      </w:r>
+      <w:proofErr w:type="spellEnd"/>
+      <w:r>
+        <w:rPr>
+          <w:b/>
+          <w:bCs/>
+          <w:u w:val="single"/>
+        </w:rPr>
+        <w:t xml:space="preserve"> </w:t>
       </w:r>
       <w:proofErr w:type="spellStart"/>
       <w:r>
@@ -989,7 +1117,21 @@
         <w:rPr>
           <w:rStyle w:val="Accentuationlgre"/>
         </w:rPr>
-        <w:t xml:space="preserve">Problème dû au manque du forward </w:t>
+        <w:t xml:space="preserve">Problème dû au manque du </w:t>
+      </w:r>
+      <w:proofErr w:type="spellStart"/>
+      <w:r>
+        <w:rPr>
+          <w:rStyle w:val="Accentuationlgre"/>
+        </w:rPr>
+        <w:t>forward</w:t>
+      </w:r>
+      <w:proofErr w:type="spellEnd"/>
+      <w:r>
+        <w:rPr>
+          <w:rStyle w:val="Accentuationlgre"/>
+        </w:rPr>
+        <w:t xml:space="preserve"> </w:t>
       </w:r>
       <w:proofErr w:type="spellStart"/>
       <w:r>
@@ -1023,7 +1165,15 @@
         </w:rPr>
       </w:pPr>
       <w:r>
-        <w:t xml:space="preserve">Si la directive "forward </w:t>
+        <w:t>Si la directive "</w:t>
+      </w:r>
+      <w:proofErr w:type="spellStart"/>
+      <w:r>
+        <w:t>forward</w:t>
+      </w:r>
+      <w:proofErr w:type="spellEnd"/>
+      <w:r>
+        <w:t xml:space="preserve"> </w:t>
       </w:r>
       <w:proofErr w:type="spellStart"/>
       <w:r>
@@ -1785,7 +1935,7 @@
           <w:sz w:val="20"/>
           <w:szCs w:val="20"/>
         </w:rPr>
-        <w:t xml:space="preserve"> serait de rajouter les forward-</w:t>
+        <w:t xml:space="preserve"> serait de rajouter les </w:t>
       </w:r>
       <w:proofErr w:type="spellStart"/>
       <w:r>
@@ -1794,7 +1944,7 @@
           <w:sz w:val="20"/>
           <w:szCs w:val="20"/>
         </w:rPr>
-        <w:t>only</w:t>
+        <w:t>forward-only</w:t>
       </w:r>
       <w:proofErr w:type="spellEnd"/>
       <w:r>
@@ -1812,7 +1962,7 @@
           <w:noProof/>
         </w:rPr>
         <w:drawing>
-          <wp:inline distT="0" distB="0" distL="0" distR="0" wp14:anchorId="263E978F" wp14:editId="672A49A6">
+          <wp:inline distT="0" distB="0" distL="0" distR="0" wp14:anchorId="263E978F" wp14:editId="776CF2EC">
             <wp:extent cx="3562350" cy="2614353"/>
             <wp:effectExtent l="0" t="0" r="0" b="0"/>
             <wp:docPr id="204987462" name="Image 2"/>
@@ -3611,6 +3761,7 @@
   <w:style w:type="character" w:default="1" w:styleId="Policepardfaut">
     <w:name w:val="Default Paragraph Font"/>
     <w:uiPriority w:val="1"/>
+    <w:semiHidden/>
     <w:unhideWhenUsed/>
   </w:style>
   <w:style w:type="table" w:default="1" w:styleId="TableauNormal">
@@ -4522,9 +4673,16 @@
 <file path=customXml/itemProps1.xml><?xml version="1.0" encoding="utf-8"?>
 <ds:datastoreItem xmlns:ds="http://schemas.openxmlformats.org/officeDocument/2006/customXml" ds:itemID="{81A5EB9D-0F01-4707-965A-5350EF4E2F34}">
   <ds:schemaRefs>
+    <ds:schemaRef ds:uri="35529e51-be00-4684-98b7-2e0e60a13161"/>
+    <ds:schemaRef ds:uri="http://purl.org/dc/terms/"/>
+    <ds:schemaRef ds:uri="http://www.w3.org/XML/1998/namespace"/>
+    <ds:schemaRef ds:uri="http://schemas.microsoft.com/office/2006/documentManagement/types"/>
     <ds:schemaRef ds:uri="http://schemas.microsoft.com/office/2006/metadata/properties"/>
     <ds:schemaRef ds:uri="http://schemas.microsoft.com/office/infopath/2007/PartnerControls"/>
+    <ds:schemaRef ds:uri="http://purl.org/dc/elements/1.1/"/>
     <ds:schemaRef ds:uri="e277c724-5bbf-4bd8-b6ef-73f36dbdf52b"/>
+    <ds:schemaRef ds:uri="http://schemas.openxmlformats.org/package/2006/metadata/core-properties"/>
+    <ds:schemaRef ds:uri="http://purl.org/dc/dcmitype/"/>
   </ds:schemaRefs>
 </ds:datastoreItem>
 </file>

</xml_diff>